<commit_message>
Update DDD in Cloud Computing A .NET and Azure Case Analysis.docx
</commit_message>
<xml_diff>
--- a/articles/ap2/DDD in Cloud Computing A .NET and Azure Case Analysis.docx
+++ b/articles/ap2/DDD in Cloud Computing A .NET and Azure Case Analysis.docx
@@ -92,31 +92,6 @@
           <w:sz w:val="28"/>
         </w:rPr>
         <w:t>Ivan Kuyumdzhiev</w:t>
-      </w:r>
-      <w:r>
-        <w:rPr>
-          <w:rFonts w:ascii="Times New Roman" w:hAnsi="Times New Roman"/>
-          <w:noProof/>
-          <w:sz w:val="28"/>
-          <w:vertAlign w:val="superscript"/>
-        </w:rPr>
-        <w:t>1</w:t>
-      </w:r>
-      <w:r>
-        <w:rPr>
-          <w:rFonts w:ascii="Times New Roman" w:hAnsi="Times New Roman"/>
-          <w:noProof/>
-          <w:sz w:val="28"/>
-        </w:rPr>
-        <w:t xml:space="preserve">, </w:t>
-      </w:r>
-      <w:r>
-        <w:rPr>
-          <w:rFonts w:ascii="Times New Roman" w:hAnsi="Times New Roman"/>
-          <w:noProof/>
-          <w:sz w:val="28"/>
-        </w:rPr>
-        <w:t>Julian Vasilev</w:t>
       </w:r>
       <w:r>
         <w:rPr>
@@ -551,7 +526,7 @@
           </mc:Choice>
           <mc:Fallback>
             <w:pict>
-              <v:shapetype w14:anchorId="4F639DFF" id="_x0000_t32" coordsize="21600,21600" o:spt="32" o:oned="t" path="m,l21600,21600e" filled="f">
+              <v:shapetype w14:anchorId="61CEA218" id="_x0000_t32" coordsize="21600,21600" o:spt="32" o:oned="t" path="m,l21600,21600e" filled="f">
                 <v:path arrowok="t" fillok="f" o:connecttype="none"/>
                 <o:lock v:ext="edit" shapetype="t"/>
               </v:shapetype>
@@ -1557,7 +1532,7 @@
                 <w:szCs w:val="20"/>
                 <w:lang w:val="en-GB" w:eastAsia="en-GB"/>
               </w:rPr>
-              <w:t>Infrastructure as a Service (IaaS)</w:t>
+              <w:t>Infra as a Service</w:t>
             </w:r>
           </w:p>
         </w:tc>
@@ -1585,7 +1560,7 @@
                 <w:szCs w:val="20"/>
                 <w:lang w:val="en-GB" w:eastAsia="en-GB"/>
               </w:rPr>
-              <w:t>Platform as a Service (PaaS)</w:t>
+              <w:t>Platform as a Service</w:t>
             </w:r>
           </w:p>
         </w:tc>
@@ -2035,7 +2010,35 @@
           <w:rFonts w:cs="Times New Roman"/>
           <w:sz w:val="22"/>
         </w:rPr>
-        <w:t xml:space="preserve">From the models presented it is clear that Platform as a Service (PaaS) and, to a certain extent, Infrastructure as a Service (IaaS) have become the main focus areas for DDD. PaaS and IaaS offer customers frameworks that create, build, and manage </w:t>
+        <w:t xml:space="preserve">From the models presented </w:t>
+      </w:r>
+      <w:r>
+        <w:rPr>
+          <w:rFonts w:cs="Times New Roman"/>
+          <w:sz w:val="22"/>
+        </w:rPr>
+        <w:t>Platform</w:t>
+      </w:r>
+      <w:r>
+        <w:rPr>
+          <w:rFonts w:cs="Times New Roman"/>
+          <w:sz w:val="22"/>
+        </w:rPr>
+        <w:t xml:space="preserve"> as a Service (PaaS) and, to a certain extent, Infrastructure as a Service (IaaS) have become the </w:t>
+      </w:r>
+      <w:r>
+        <w:rPr>
+          <w:rFonts w:cs="Times New Roman"/>
+          <w:sz w:val="22"/>
+        </w:rPr>
+        <w:t>focus</w:t>
+      </w:r>
+      <w:r>
+        <w:rPr>
+          <w:rFonts w:cs="Times New Roman"/>
+          <w:sz w:val="22"/>
+        </w:rPr>
+        <w:t xml:space="preserve"> areas for DDD. PaaS and IaaS offer customers frameworks that create, build, and manage applications. This eliminates the difficulties that come with developing </w:t>
       </w:r>
       <w:r>
         <w:rPr>
@@ -2043,7 +2046,7 @@
           <w:sz w:val="22"/>
         </w:rPr>
         <w:lastRenderedPageBreak/>
-        <w:t xml:space="preserve">applications. This eliminates the difficulties that come with developing and maintaining the underlying infrastructure. IaaS possesses inherent proficiency in managing elements such as networking, storage, servers, and virtualization. PaaS encompasses operating systems, middleware, and runtime environments, thereby assigning developers the task of managing applications and data. The significance of DDD concepts becomes apparent within these </w:t>
+        <w:t xml:space="preserve">and maintaining the underlying infrastructure. IaaS possesses inherent proficiency in managing elements such as networking, storage, servers, and virtualization. PaaS encompasses operating systems, middleware, and runtime environments, thereby assigning developers the task of managing applications and data. The significance of DDD concepts becomes apparent within these </w:t>
       </w:r>
       <w:r>
         <w:rPr>
@@ -2350,14 +2353,14 @@
           <w:rFonts w:cs="Times New Roman"/>
           <w:sz w:val="22"/>
         </w:rPr>
-        <w:t xml:space="preserve"> are identified through thorough analysis sessions, typically leading to the recognition of different entities and value types that naturally form groups under the control of a main entity. When this </w:t>
-      </w:r>
-      <w:r>
-        <w:rPr>
-          <w:rFonts w:cs="Times New Roman"/>
-          <w:sz w:val="22"/>
-        </w:rPr>
-        <w:t xml:space="preserve">kind of grouping happens, it signifies the demarcation of a collective, formed exclusively by business regulations. An </w:t>
+        <w:t xml:space="preserve"> are identified through thorough analysis sessions, typically leading to the recognition of different entities and value types that naturally form groups under the control of a main entity. When this kind of grouping happens, it signifies the demarcation of a collective, formed exclusively by </w:t>
+      </w:r>
+      <w:r>
+        <w:rPr>
+          <w:rFonts w:cs="Times New Roman"/>
+          <w:sz w:val="22"/>
+        </w:rPr>
+        <w:t xml:space="preserve">business regulations. An </w:t>
       </w:r>
       <w:r>
         <w:rPr>
@@ -2701,7 +2704,7 @@
           <w:rFonts w:cs="Times New Roman"/>
           <w:sz w:val="22"/>
         </w:rPr>
-        <w:t xml:space="preserve">Based on a case study from the Computer Science department at North Carolina State University, unit testing is considered a crucial safeguarding measure. Within this framework, a key performance indicator (KPI) is code coverage, also known as test coverage. This metric quantifies the extent to which the source </w:t>
+        <w:t xml:space="preserve">Based on a case study from the Computer Science department at North Carolina State University, unit testing is considered a crucial safeguarding measure. Within this framework, a key performance indicator (KPI) is code coverage, also known as test coverage. This metric quantifies the extent to which the source code of a program is tested by a particular test suite. Code coverage is expressed as the ratio of the </w:t>
       </w:r>
       <w:r>
         <w:rPr>
@@ -2709,7 +2712,7 @@
           <w:sz w:val="22"/>
         </w:rPr>
         <w:lastRenderedPageBreak/>
-        <w:t>code of a program is tested by a particular test suite. Code coverage is expressed as the ratio of the number of lines of code covered by tests to the overall number of lines in the codebase, visually represented as:</w:t>
+        <w:t>number of lines of code covered by tests to the overall number of lines in the codebase, visually represented as:</w:t>
       </w:r>
     </w:p>
     <w:p>
@@ -2996,7 +2999,35 @@
           <w:rFonts w:cs="Times New Roman"/>
           <w:sz w:val="22"/>
         </w:rPr>
-        <w:t xml:space="preserve"> uncertainty and a lag of </w:t>
+        <w:t xml:space="preserve"> uncertainty and a lag of research</w:t>
+      </w:r>
+      <w:r>
+        <w:rPr>
+          <w:rFonts w:cs="Times New Roman"/>
+          <w:sz w:val="22"/>
+        </w:rPr>
+        <w:t xml:space="preserve"> for </w:t>
+      </w:r>
+      <w:r>
+        <w:rPr>
+          <w:rFonts w:cs="Times New Roman"/>
+          <w:sz w:val="22"/>
+        </w:rPr>
+        <w:t>the implementation of the DDD concepts</w:t>
+      </w:r>
+      <w:r>
+        <w:rPr>
+          <w:rFonts w:cs="Times New Roman"/>
+          <w:sz w:val="22"/>
+        </w:rPr>
+        <w:t xml:space="preserve">, this </w:t>
+      </w:r>
+      <w:r>
+        <w:rPr>
+          <w:rFonts w:cs="Times New Roman"/>
+          <w:sz w:val="22"/>
+        </w:rPr>
+        <w:t xml:space="preserve">goal of this study is to fill this gap and show strong and reliable development processes. To approach this goal, case study research was deemed as an appropriate </w:t>
       </w:r>
       <w:r>
         <w:rPr>
@@ -3010,33 +3041,66 @@
           <w:rFonts w:cs="Times New Roman"/>
           <w:sz w:val="22"/>
         </w:rPr>
-        <w:t xml:space="preserve"> for </w:t>
-      </w:r>
-      <w:r>
-        <w:rPr>
-          <w:rFonts w:cs="Times New Roman"/>
-          <w:sz w:val="22"/>
-        </w:rPr>
-        <w:t>the implementation of the DDD concepts</w:t>
-      </w:r>
-      <w:r>
-        <w:rPr>
-          <w:rFonts w:cs="Times New Roman"/>
-          <w:sz w:val="22"/>
-        </w:rPr>
-        <w:t xml:space="preserve">, this </w:t>
-      </w:r>
-      <w:r>
-        <w:rPr>
-          <w:rFonts w:cs="Times New Roman"/>
-          <w:sz w:val="22"/>
-        </w:rPr>
-        <w:t xml:space="preserve">goal of this study is to fill this gap and show strong and reliable development processes. To approach this goal, case study research was deemed as an appropriate </w:t>
-      </w:r>
-      <w:r>
-        <w:rPr>
-          <w:rFonts w:cs="Times New Roman"/>
-          <w:sz w:val="22"/>
+        <w:t xml:space="preserve"> method. Case studies, representing qualitative research methods, are commonly used within the computer and social science. According to </w:t>
+      </w:r>
+      <w:r>
+        <w:rPr>
+          <w:rFonts w:cs="Times New Roman"/>
+          <w:sz w:val="22"/>
+          <w:highlight w:val="yellow"/>
+        </w:rPr>
+        <w:t>XXZ</w:t>
+      </w:r>
+      <w:r>
+        <w:rPr>
+          <w:rFonts w:cs="Times New Roman"/>
+          <w:sz w:val="22"/>
+        </w:rPr>
+        <w:t xml:space="preserve">, the case study design may be chosen when the selected case represents a critical case in testing a well-formulated theory with clearly defined </w:t>
+      </w:r>
+      <w:r>
+        <w:rPr>
+          <w:rFonts w:cs="Times New Roman"/>
+          <w:sz w:val="22"/>
+        </w:rPr>
+        <w:t>propositions</w:t>
+      </w:r>
+      <w:r>
+        <w:rPr>
+          <w:rFonts w:cs="Times New Roman"/>
+          <w:sz w:val="22"/>
+        </w:rPr>
+        <w:t xml:space="preserve">, which is going to be shown in the 3rd sub-section of this chapter. The nature of the current case study is confirmative (explanative). The purpose is testing the DDD theories that have been deducted </w:t>
+      </w:r>
+      <w:r>
+        <w:rPr>
+          <w:rFonts w:cs="Times New Roman"/>
+          <w:sz w:val="22"/>
+          <w:highlight w:val="yellow"/>
+        </w:rPr>
+        <w:t xml:space="preserve">from </w:t>
+      </w:r>
+      <w:r>
+        <w:rPr>
+          <w:rFonts w:cs="Times New Roman"/>
+          <w:sz w:val="22"/>
+          <w:highlight w:val="yellow"/>
+        </w:rPr>
+        <w:t>preview’s</w:t>
+      </w:r>
+      <w:r>
+        <w:rPr>
+          <w:rFonts w:cs="Times New Roman"/>
+          <w:sz w:val="22"/>
+          <w:highlight w:val="yellow"/>
+        </w:rPr>
+        <w:t xml:space="preserve"> </w:t>
+      </w:r>
+      <w:r>
+        <w:rPr>
+          <w:rFonts w:cs="Times New Roman"/>
+          <w:sz w:val="22"/>
+          <w:highlight w:val="yellow"/>
         </w:rPr>
         <w:t>research</w:t>
       </w:r>
@@ -3045,83 +3109,29 @@
           <w:rFonts w:cs="Times New Roman"/>
           <w:sz w:val="22"/>
         </w:rPr>
-        <w:t xml:space="preserve"> method. Case studies, representing qualitative research methods, are commonly used within the computer and social science. According to </w:t>
-      </w:r>
-      <w:r>
-        <w:rPr>
-          <w:rFonts w:cs="Times New Roman"/>
-          <w:sz w:val="22"/>
-          <w:highlight w:val="yellow"/>
-        </w:rPr>
-        <w:t>XXZ</w:t>
-      </w:r>
-      <w:r>
-        <w:rPr>
-          <w:rFonts w:cs="Times New Roman"/>
-          <w:sz w:val="22"/>
-        </w:rPr>
-        <w:t xml:space="preserve">, the case study design may be chosen when the selected case represents a critical case in testing a well-formulated theory with clearly defined </w:t>
-      </w:r>
-      <w:r>
-        <w:rPr>
-          <w:rFonts w:cs="Times New Roman"/>
-          <w:sz w:val="22"/>
-        </w:rPr>
-        <w:t>propositions</w:t>
-      </w:r>
-      <w:r>
-        <w:rPr>
-          <w:rFonts w:cs="Times New Roman"/>
-          <w:sz w:val="22"/>
-        </w:rPr>
-        <w:t xml:space="preserve">, which is going to be shown in the 3rd sub-section of this chapter. The nature of the current case study is confirmative (explanative). The purpose is testing the DDD theories that have been deducted </w:t>
-      </w:r>
-      <w:r>
-        <w:rPr>
-          <w:rFonts w:cs="Times New Roman"/>
-          <w:sz w:val="22"/>
-          <w:highlight w:val="yellow"/>
-        </w:rPr>
-        <w:t xml:space="preserve">from </w:t>
-      </w:r>
-      <w:r>
-        <w:rPr>
-          <w:rFonts w:cs="Times New Roman"/>
-          <w:sz w:val="22"/>
-          <w:highlight w:val="yellow"/>
-        </w:rPr>
-        <w:t>preview’s</w:t>
-      </w:r>
-      <w:r>
-        <w:rPr>
-          <w:rFonts w:cs="Times New Roman"/>
-          <w:sz w:val="22"/>
-          <w:highlight w:val="yellow"/>
+        <w:t>.</w:t>
+      </w:r>
+      <w:r>
+        <w:rPr>
+          <w:rFonts w:cs="Times New Roman"/>
+          <w:sz w:val="22"/>
         </w:rPr>
         <w:t xml:space="preserve"> </w:t>
       </w:r>
-      <w:r>
-        <w:rPr>
-          <w:rFonts w:cs="Times New Roman"/>
-          <w:sz w:val="22"/>
-          <w:highlight w:val="yellow"/>
-        </w:rPr>
-        <w:t>research</w:t>
-      </w:r>
-      <w:r>
-        <w:rPr>
-          <w:rFonts w:cs="Times New Roman"/>
-          <w:sz w:val="22"/>
-        </w:rPr>
-        <w:t>.</w:t>
-      </w:r>
-      <w:r>
-        <w:rPr>
-          <w:rFonts w:cs="Times New Roman"/>
-          <w:sz w:val="22"/>
-        </w:rPr>
-        <w:t xml:space="preserve"> </w:t>
-      </w:r>
+    </w:p>
+    <w:p>
+      <w:pPr>
+        <w:pStyle w:val="ICESTTitle"/>
+        <w:tabs>
+          <w:tab w:val="left" w:pos="500"/>
+        </w:tabs>
+        <w:ind w:firstLine="284"/>
+        <w:jc w:val="both"/>
+        <w:rPr>
+          <w:rFonts w:cs="Times New Roman"/>
+          <w:sz w:val="22"/>
+        </w:rPr>
+      </w:pPr>
     </w:p>
     <w:p>
       <w:pPr>
@@ -3132,36 +3142,52 @@
         <w:ind w:firstLine="142"/>
         <w:jc w:val="both"/>
         <w:rPr>
-          <w:rFonts w:cs="Times New Roman"/>
-          <w:sz w:val="22"/>
-          <w:szCs w:val="46"/>
-          <w:lang w:val="en-GB" w:eastAsia="en-GB"/>
-        </w:rPr>
-      </w:pPr>
-      <w:r>
-        <w:rPr>
-          <w:rFonts w:cs="Times New Roman"/>
-          <w:sz w:val="22"/>
-          <w:szCs w:val="46"/>
-          <w:lang w:val="en-GB" w:eastAsia="en-GB"/>
-        </w:rPr>
-        <w:t>2</w:t>
-      </w:r>
-      <w:r>
-        <w:rPr>
-          <w:rFonts w:cs="Times New Roman"/>
-          <w:sz w:val="22"/>
-          <w:szCs w:val="46"/>
-          <w:lang w:val="en-GB" w:eastAsia="en-GB"/>
-        </w:rPr>
-        <w:t xml:space="preserve">.1. </w:t>
-      </w:r>
-      <w:r>
-        <w:rPr>
+          <w:b/>
+          <w:bCs/>
+          <w:i/>
+          <w:iCs/>
+          <w:sz w:val="22"/>
+        </w:rPr>
+      </w:pPr>
+      <w:r>
+        <w:rPr>
+          <w:rFonts w:cs="Times New Roman"/>
+          <w:b/>
+          <w:bCs/>
+          <w:i/>
+          <w:iCs/>
+          <w:sz w:val="22"/>
+          <w:szCs w:val="46"/>
+          <w:lang w:val="en-GB" w:eastAsia="en-GB"/>
+        </w:rPr>
+        <w:t xml:space="preserve">2.1. </w:t>
+      </w:r>
+      <w:r>
+        <w:rPr>
+          <w:b/>
+          <w:bCs/>
+          <w:i/>
+          <w:iCs/>
           <w:sz w:val="22"/>
         </w:rPr>
         <w:t>Tools &amp; Technologies</w:t>
       </w:r>
+    </w:p>
+    <w:p>
+      <w:pPr>
+        <w:pStyle w:val="ICESTTitle"/>
+        <w:tabs>
+          <w:tab w:val="left" w:pos="500"/>
+        </w:tabs>
+        <w:ind w:firstLine="142"/>
+        <w:jc w:val="both"/>
+        <w:rPr>
+          <w:rFonts w:cs="Times New Roman"/>
+          <w:sz w:val="22"/>
+          <w:szCs w:val="46"/>
+          <w:lang w:val="en-GB" w:eastAsia="en-GB"/>
+        </w:rPr>
+      </w:pPr>
     </w:p>
     <w:p>
       <w:pPr>
@@ -3939,22 +3965,175 @@
           <w:rFonts w:cs="Times New Roman"/>
           <w:sz w:val="22"/>
         </w:rPr>
-        <w:t xml:space="preserve">Microsoft has outlined a strategic plan [] for the future development and maintenance of .NET, guaranteeing regular upgrades and expanded library support until the year 2026. The framework of .NET is highly regarded due to its ability to seamlessly integrate with many programming languages, such as C#, F#, and VB, all of which have prominent positions on the </w:t>
-      </w:r>
-      <w:r>
-        <w:rPr>
-          <w:rFonts w:cs="Times New Roman"/>
-          <w:sz w:val="22"/>
-          <w:highlight w:val="yellow"/>
-        </w:rPr>
-        <w:t>Tiobe</w:t>
-      </w:r>
-      <w:r>
-        <w:rPr>
-          <w:rFonts w:cs="Times New Roman"/>
-          <w:sz w:val="22"/>
-        </w:rPr>
-        <w:t xml:space="preserve"> index []. According to </w:t>
+        <w:t xml:space="preserve">ASP.NET Core is noted to be </w:t>
+      </w:r>
+      <w:r>
+        <w:rPr>
+          <w:rFonts w:cs="Times New Roman"/>
+          <w:sz w:val="22"/>
+        </w:rPr>
+        <w:t>f</w:t>
+      </w:r>
+      <w:r>
+        <w:rPr>
+          <w:rFonts w:cs="Times New Roman"/>
+          <w:sz w:val="22"/>
+        </w:rPr>
+        <w:t>aster than Node.js</w:t>
+      </w:r>
+      <w:r>
+        <w:rPr>
+          <w:rFonts w:cs="Times New Roman"/>
+          <w:sz w:val="22"/>
+        </w:rPr>
+        <w:t>, Gin</w:t>
+      </w:r>
+      <w:r>
+        <w:rPr>
+          <w:rFonts w:cs="Times New Roman"/>
+          <w:sz w:val="22"/>
+        </w:rPr>
+        <w:t>,</w:t>
+      </w:r>
+      <w:r>
+        <w:rPr>
+          <w:rFonts w:cs="Times New Roman"/>
+          <w:sz w:val="22"/>
+        </w:rPr>
+        <w:t xml:space="preserve"> </w:t>
+      </w:r>
+      <w:r>
+        <w:rPr>
+          <w:rFonts w:cs="Times New Roman"/>
+          <w:sz w:val="22"/>
+        </w:rPr>
+        <w:t>Symphony,</w:t>
+      </w:r>
+      <w:r>
+        <w:rPr>
+          <w:rFonts w:cs="Times New Roman"/>
+          <w:sz w:val="22"/>
+        </w:rPr>
+        <w:t xml:space="preserve"> and Spring</w:t>
+      </w:r>
+      <w:r>
+        <w:rPr>
+          <w:rFonts w:cs="Times New Roman"/>
+          <w:sz w:val="22"/>
+        </w:rPr>
+        <w:t>. This significant performance advantage showcases ASP.NET Core's efficiency and capability in handling high-performance web applications</w:t>
+      </w:r>
+      <w:r>
+        <w:rPr>
+          <w:rFonts w:cs="Times New Roman"/>
+          <w:sz w:val="22"/>
+        </w:rPr>
+        <w:t xml:space="preserve">. </w:t>
+      </w:r>
+      <w:r>
+        <w:rPr>
+          <w:rFonts w:cs="Times New Roman"/>
+          <w:sz w:val="22"/>
+        </w:rPr>
+        <w:t>M</w:t>
+      </w:r>
+      <w:r>
+        <w:rPr>
+          <w:rFonts w:cs="Times New Roman"/>
+          <w:sz w:val="22"/>
+        </w:rPr>
+        <w:t xml:space="preserve">icrosoft has outlined a strategic plan [] for the future development and maintenance of .NET, guaranteeing regular upgrades and expanded library support </w:t>
+      </w:r>
+      <w:r>
+        <w:rPr>
+          <w:rFonts w:cs="Times New Roman"/>
+          <w:sz w:val="22"/>
+        </w:rPr>
+        <w:t xml:space="preserve">which </w:t>
+      </w:r>
+      <w:r>
+        <w:rPr>
+          <w:rFonts w:cs="Times New Roman"/>
+          <w:sz w:val="22"/>
+        </w:rPr>
+        <w:t xml:space="preserve">boasts 5.7 million monthly active developers within the </w:t>
+      </w:r>
+      <w:r>
+        <w:rPr>
+          <w:rFonts w:cs="Times New Roman"/>
+          <w:sz w:val="22"/>
+        </w:rPr>
+        <w:t>“</w:t>
+      </w:r>
+      <w:r>
+        <w:rPr>
+          <w:rFonts w:cs="Times New Roman"/>
+          <w:sz w:val="22"/>
+        </w:rPr>
+        <w:t>Visual Studio family</w:t>
+      </w:r>
+      <w:r>
+        <w:rPr>
+          <w:rFonts w:cs="Times New Roman"/>
+          <w:sz w:val="22"/>
+        </w:rPr>
+        <w:t>”</w:t>
+      </w:r>
+      <w:r>
+        <w:rPr>
+          <w:rFonts w:cs="Times New Roman"/>
+          <w:sz w:val="22"/>
+        </w:rPr>
+        <w:t xml:space="preserve"> []</w:t>
+      </w:r>
+      <w:r>
+        <w:rPr>
+          <w:rFonts w:cs="Times New Roman"/>
+          <w:sz w:val="22"/>
+        </w:rPr>
+        <w:t xml:space="preserve">. </w:t>
+      </w:r>
+      <w:r>
+        <w:rPr>
+          <w:rFonts w:cs="Times New Roman"/>
+          <w:sz w:val="22"/>
+        </w:rPr>
+        <w:t xml:space="preserve">Moreover, </w:t>
+      </w:r>
+      <w:r>
+        <w:rPr>
+          <w:rFonts w:cs="Times New Roman"/>
+          <w:sz w:val="22"/>
+        </w:rPr>
+        <w:t>.NET Core has been recognized as the "#1 Most Loved Framework" for three consecutive years (2019, 2020, 2021) according to Stack Overflow surveys</w:t>
+      </w:r>
+      <w:r>
+        <w:rPr>
+          <w:rFonts w:cs="Times New Roman"/>
+          <w:sz w:val="22"/>
+        </w:rPr>
+        <w:t xml:space="preserve"> [].</w:t>
+      </w:r>
+      <w:r>
+        <w:rPr>
+          <w:rFonts w:cs="Times New Roman"/>
+          <w:sz w:val="22"/>
+        </w:rPr>
+        <w:t xml:space="preserve"> </w:t>
+      </w:r>
+      <w:r>
+        <w:rPr>
+          <w:rFonts w:cs="Times New Roman"/>
+          <w:sz w:val="22"/>
+        </w:rPr>
+        <w:t xml:space="preserve">The .NET ecosystem is highly active in the open-source space, with its GitHub repository being ranked among the "Top 30 Highest Velocity OSS Projects." </w:t>
+      </w:r>
+      <w:r>
+        <w:rPr>
+          <w:rFonts w:cs="Times New Roman"/>
+          <w:sz w:val="22"/>
+        </w:rPr>
+        <w:t xml:space="preserve">According to </w:t>
       </w:r>
       <w:r>
         <w:rPr>
@@ -3974,16 +4153,127 @@
         <w:rPr>
           <w:rFonts w:cs="Times New Roman"/>
           <w:sz w:val="22"/>
-          <w:highlight w:val="yellow"/>
-        </w:rPr>
-        <w:t>Statista</w:t>
-      </w:r>
-      <w:r>
-        <w:rPr>
-          <w:rFonts w:cs="Times New Roman"/>
-          <w:sz w:val="22"/>
-        </w:rPr>
-        <w:t xml:space="preserve"> [], C# has emerged as a prominent programming language used by developers for microservices. One of the factors contributing to this is the lightweight Minimal API [], which is a framework component specifically designed for microservices. Additional factors include the use supplemental libraries such as </w:t>
+        </w:rPr>
+        <w:t>Github</w:t>
+      </w:r>
+      <w:r>
+        <w:rPr>
+          <w:rFonts w:cs="Times New Roman"/>
+          <w:sz w:val="22"/>
+        </w:rPr>
+        <w:t>,</w:t>
+      </w:r>
+      <w:r>
+        <w:rPr>
+          <w:rFonts w:cs="Times New Roman"/>
+          <w:sz w:val="22"/>
+        </w:rPr>
+        <w:t xml:space="preserve"> </w:t>
+      </w:r>
+      <w:r>
+        <w:rPr>
+          <w:rFonts w:cs="Times New Roman"/>
+          <w:sz w:val="22"/>
+        </w:rPr>
+        <w:t>C#, a primary language in the .NET ecosystem, is listed among the "Top 5 Languages." This ranking indicates C#'s popularity</w:t>
+      </w:r>
+      <w:r>
+        <w:rPr>
+          <w:rFonts w:cs="Times New Roman"/>
+          <w:sz w:val="22"/>
+        </w:rPr>
+        <w:t xml:space="preserve">, </w:t>
+      </w:r>
+      <w:r>
+        <w:rPr>
+          <w:rFonts w:cs="Times New Roman"/>
+          <w:sz w:val="22"/>
+        </w:rPr>
+        <w:t>highlighting the widespread adoption</w:t>
+      </w:r>
+      <w:r>
+        <w:rPr>
+          <w:rFonts w:cs="Times New Roman"/>
+          <w:sz w:val="22"/>
+        </w:rPr>
+        <w:t xml:space="preserve">. </w:t>
+      </w:r>
+      <w:r>
+        <w:rPr>
+          <w:rFonts w:cs="Times New Roman"/>
+          <w:sz w:val="22"/>
+        </w:rPr>
+        <w:t xml:space="preserve">Approximately "40% of New to .NET are Students," as indicated by a download survey. This statistic highlights the growing interest and adoption of the .NET framework among the </w:t>
+      </w:r>
+      <w:r>
+        <w:rPr>
+          <w:rFonts w:cs="Times New Roman"/>
+          <w:sz w:val="22"/>
+        </w:rPr>
+        <w:t>academic’s fields</w:t>
+      </w:r>
+      <w:r>
+        <w:rPr>
+          <w:rFonts w:cs="Times New Roman"/>
+          <w:sz w:val="22"/>
+        </w:rPr>
+        <w:t>, ensuring innovation</w:t>
+      </w:r>
+      <w:r>
+        <w:rPr>
+          <w:rFonts w:cs="Times New Roman"/>
+          <w:sz w:val="22"/>
+        </w:rPr>
+        <w:t>s</w:t>
+      </w:r>
+      <w:r>
+        <w:rPr>
+          <w:rFonts w:cs="Times New Roman"/>
+          <w:sz w:val="22"/>
+        </w:rPr>
+        <w:t xml:space="preserve"> within the ecosystem.</w:t>
+      </w:r>
+      <w:r>
+        <w:rPr>
+          <w:rFonts w:cs="Times New Roman"/>
+          <w:sz w:val="22"/>
+        </w:rPr>
+        <w:t xml:space="preserve"> Additional factors include the use </w:t>
+      </w:r>
+      <w:r>
+        <w:rPr>
+          <w:rFonts w:cs="Times New Roman"/>
+          <w:sz w:val="22"/>
+        </w:rPr>
+        <w:t xml:space="preserve">of the </w:t>
+      </w:r>
+      <w:r>
+        <w:rPr>
+          <w:rFonts w:cs="Times New Roman"/>
+          <w:sz w:val="22"/>
+        </w:rPr>
+        <w:t xml:space="preserve">supplemental libraries such as </w:t>
+      </w:r>
+      <w:r>
+        <w:rPr>
+          <w:rFonts w:cs="Times New Roman"/>
+          <w:sz w:val="22"/>
+        </w:rPr>
+        <w:t>Minimal API</w:t>
+      </w:r>
+      <w:r>
+        <w:rPr>
+          <w:rFonts w:cs="Times New Roman"/>
+          <w:sz w:val="22"/>
+        </w:rPr>
+        <w:t>,</w:t>
+      </w:r>
+      <w:r>
+        <w:rPr>
+          <w:rFonts w:cs="Times New Roman"/>
+          <w:sz w:val="22"/>
+        </w:rPr>
+        <w:t xml:space="preserve"> </w:t>
       </w:r>
       <w:r>
         <w:rPr>
@@ -4015,6 +4305,78 @@
           <w:sz w:val="22"/>
         </w:rPr>
       </w:pPr>
+      <w:r>
+        <w:rPr>
+          <w:rFonts w:cs="Times New Roman"/>
+          <w:sz w:val="22"/>
+        </w:rPr>
+        <w:t>Microsoft Azure, a well-known provider of cloud services, offers extensive support for .NET applications via Integrated Development Environment (IDE)</w:t>
+      </w:r>
+      <w:r>
+        <w:rPr>
+          <w:rFonts w:cs="Times New Roman"/>
+          <w:sz w:val="22"/>
+        </w:rPr>
+        <w:t xml:space="preserve"> </w:t>
+      </w:r>
+      <w:r>
+        <w:rPr>
+          <w:rFonts w:cs="Times New Roman"/>
+          <w:sz w:val="22"/>
+        </w:rPr>
+        <w:t xml:space="preserve">like the Visual Studio. This integration enhances the development experience and ensures interoperability within the broader Microsoft ecosystem. </w:t>
+      </w:r>
+      <w:r>
+        <w:rPr>
+          <w:rFonts w:cs="Times New Roman"/>
+          <w:sz w:val="22"/>
+        </w:rPr>
+        <w:t>F</w:t>
+      </w:r>
+      <w:r>
+        <w:rPr>
+          <w:rFonts w:cs="Times New Roman"/>
+          <w:sz w:val="22"/>
+        </w:rPr>
+        <w:t xml:space="preserve">igure </w:t>
+      </w:r>
+      <w:r>
+        <w:rPr>
+          <w:rFonts w:cs="Times New Roman"/>
+          <w:sz w:val="22"/>
+        </w:rPr>
+        <w:t>1</w:t>
+      </w:r>
+      <w:r>
+        <w:rPr>
+          <w:rFonts w:cs="Times New Roman"/>
+          <w:sz w:val="22"/>
+        </w:rPr>
+        <w:t xml:space="preserve"> obtained from the "</w:t>
+      </w:r>
+      <w:r>
+        <w:rPr>
+          <w:rFonts w:cs="Times New Roman"/>
+          <w:sz w:val="22"/>
+          <w:highlight w:val="yellow"/>
+        </w:rPr>
+        <w:t>Flexera's 2023 State of the Cloud Report</w:t>
+      </w:r>
+      <w:r>
+        <w:rPr>
+          <w:rFonts w:cs="Times New Roman"/>
+          <w:sz w:val="22"/>
+        </w:rPr>
+        <w:t xml:space="preserve">," [] showcases the </w:t>
+      </w:r>
+      <w:r>
+        <w:rPr>
+          <w:rFonts w:cs="Times New Roman"/>
+          <w:sz w:val="22"/>
+        </w:rPr>
+        <w:lastRenderedPageBreak/>
+        <w:t xml:space="preserve">use trends of different public cloud providers across enterprises. </w:t>
+      </w:r>
     </w:p>
     <w:p>
       <w:pPr>
@@ -4027,9 +4389,99 @@
         <w:rPr>
           <w:rFonts w:cs="Times New Roman"/>
           <w:sz w:val="22"/>
-          <w:lang w:val="en-GB" w:eastAsia="en-GB"/>
-        </w:rPr>
-      </w:pPr>
+        </w:rPr>
+      </w:pPr>
+      <w:r>
+        <w:rPr>
+          <w:noProof/>
+        </w:rPr>
+        <w:drawing>
+          <wp:inline distT="0" distB="0" distL="0" distR="0" wp14:anchorId="1CFDDF05" wp14:editId="52617D42">
+            <wp:extent cx="2850776" cy="1870389"/>
+            <wp:effectExtent l="0" t="0" r="6985" b="0"/>
+            <wp:docPr id="5" name="Picture 5"/>
+            <wp:cNvGraphicFramePr>
+              <a:graphicFrameLocks xmlns:a="http://schemas.openxmlformats.org/drawingml/2006/main" noChangeAspect="1"/>
+            </wp:cNvGraphicFramePr>
+            <a:graphic xmlns:a="http://schemas.openxmlformats.org/drawingml/2006/main">
+              <a:graphicData uri="http://schemas.openxmlformats.org/drawingml/2006/picture">
+                <pic:pic xmlns:pic="http://schemas.openxmlformats.org/drawingml/2006/picture">
+                  <pic:nvPicPr>
+                    <pic:cNvPr id="1" name=""/>
+                    <pic:cNvPicPr/>
+                  </pic:nvPicPr>
+                  <pic:blipFill>
+                    <a:blip r:embed="rId11"/>
+                    <a:stretch>
+                      <a:fillRect/>
+                    </a:stretch>
+                  </pic:blipFill>
+                  <pic:spPr>
+                    <a:xfrm>
+                      <a:off x="0" y="0"/>
+                      <a:ext cx="2854093" cy="1872565"/>
+                    </a:xfrm>
+                    <a:prstGeom prst="rect">
+                      <a:avLst/>
+                    </a:prstGeom>
+                  </pic:spPr>
+                </pic:pic>
+              </a:graphicData>
+            </a:graphic>
+          </wp:inline>
+        </w:drawing>
+      </w:r>
+    </w:p>
+    <w:p>
+      <w:pPr>
+        <w:spacing w:after="0"/>
+        <w:jc w:val="center"/>
+        <w:rPr>
+          <w:rFonts w:ascii="Times New Roman" w:hAnsi="Times New Roman"/>
+          <w:i/>
+          <w:sz w:val="2"/>
+          <w:szCs w:val="20"/>
+        </w:rPr>
+      </w:pPr>
+    </w:p>
+    <w:p>
+      <w:pPr>
+        <w:spacing w:after="0"/>
+        <w:jc w:val="center"/>
+        <w:rPr>
+          <w:rFonts w:ascii="Times New Roman" w:hAnsi="Times New Roman"/>
+          <w:i/>
+          <w:sz w:val="20"/>
+          <w:szCs w:val="20"/>
+        </w:rPr>
+      </w:pPr>
+      <w:r>
+        <w:rPr>
+          <w:rFonts w:ascii="Times New Roman" w:hAnsi="Times New Roman"/>
+          <w:i/>
+          <w:sz w:val="20"/>
+          <w:szCs w:val="20"/>
+        </w:rPr>
+        <w:t xml:space="preserve">Figure 1.  </w:t>
+      </w:r>
+      <w:r>
+        <w:rPr>
+          <w:rFonts w:ascii="Times New Roman" w:hAnsi="Times New Roman"/>
+          <w:i/>
+          <w:sz w:val="20"/>
+          <w:szCs w:val="20"/>
+        </w:rPr>
+        <w:t>C</w:t>
+      </w:r>
+      <w:r>
+        <w:rPr>
+          <w:rFonts w:ascii="Times New Roman" w:hAnsi="Times New Roman"/>
+          <w:i/>
+          <w:sz w:val="20"/>
+          <w:szCs w:val="20"/>
+        </w:rPr>
+        <w:t>loud service providers used by organizations in the public sector.</w:t>
+      </w:r>
     </w:p>
     <w:p>
       <w:pPr>
@@ -4040,19 +4492,912 @@
         <w:ind w:firstLine="284"/>
         <w:jc w:val="both"/>
         <w:rPr>
+          <w:rFonts w:cs="Times New Roman"/>
+          <w:sz w:val="22"/>
+          <w:szCs w:val="46"/>
+          <w:lang w:val="en-GB" w:eastAsia="en-GB"/>
+        </w:rPr>
+      </w:pPr>
+      <w:r>
+        <w:rPr>
+          <w:rFonts w:cs="Times New Roman"/>
+          <w:sz w:val="22"/>
+          <w:szCs w:val="46"/>
+          <w:lang w:val="en-GB" w:eastAsia="en-GB"/>
+        </w:rPr>
+        <w:t xml:space="preserve">The findings derived from a sample of 750 participants indicate that Azure has emerged as a prominent player in the cloud services market. Specifically, 41% of firms are utilizing its platform to execute substantial workloads, 30% are using it for certain tasks, and approximately 13% are currently in the testing phase. According to data from </w:t>
+      </w:r>
+      <w:r>
+        <w:rPr>
+          <w:rFonts w:cs="Times New Roman"/>
+          <w:sz w:val="22"/>
+          <w:szCs w:val="46"/>
+          <w:highlight w:val="yellow"/>
+          <w:lang w:val="en-GB" w:eastAsia="en-GB"/>
+        </w:rPr>
+        <w:t>Microsoft</w:t>
+      </w:r>
+      <w:r>
+        <w:rPr>
+          <w:rFonts w:cs="Times New Roman"/>
+          <w:sz w:val="22"/>
+          <w:szCs w:val="46"/>
+          <w:lang w:val="en-GB" w:eastAsia="en-GB"/>
+        </w:rPr>
+        <w:t xml:space="preserve">, Azure has demonstrated a substantial growth rate of </w:t>
+      </w:r>
+      <w:r>
+        <w:rPr>
+          <w:rFonts w:cs="Times New Roman"/>
+          <w:sz w:val="22"/>
+          <w:szCs w:val="46"/>
+          <w:lang w:val="en-GB" w:eastAsia="en-GB"/>
+        </w:rPr>
+        <w:t>31</w:t>
+      </w:r>
+      <w:r>
+        <w:rPr>
+          <w:rFonts w:cs="Times New Roman"/>
+          <w:sz w:val="22"/>
+          <w:szCs w:val="46"/>
+          <w:lang w:val="en-GB" w:eastAsia="en-GB"/>
+        </w:rPr>
+        <w:t>% in the quarter ending March 202</w:t>
+      </w:r>
+      <w:r>
+        <w:rPr>
+          <w:rFonts w:cs="Times New Roman"/>
+          <w:sz w:val="22"/>
+          <w:szCs w:val="46"/>
+          <w:lang w:val="en-GB" w:eastAsia="en-GB"/>
+        </w:rPr>
+        <w:t>4</w:t>
+      </w:r>
+      <w:r>
+        <w:rPr>
+          <w:rFonts w:cs="Times New Roman"/>
+          <w:sz w:val="22"/>
+          <w:szCs w:val="46"/>
+          <w:lang w:val="en-GB" w:eastAsia="en-GB"/>
+        </w:rPr>
+        <w:t xml:space="preserve">. Azure's extensive network of over 60 data centers surpasses the offerings of other cloud providers, reinforcing its dominance in the market. Notably, major clients such as </w:t>
+      </w:r>
+      <w:r>
+        <w:rPr>
+          <w:rFonts w:cs="Times New Roman"/>
+          <w:sz w:val="22"/>
+          <w:szCs w:val="46"/>
+          <w:highlight w:val="yellow"/>
+          <w:lang w:val="en-GB" w:eastAsia="en-GB"/>
+        </w:rPr>
+        <w:t>Samsung, Boeing, eBay,</w:t>
+      </w:r>
+      <w:r>
+        <w:rPr>
+          <w:rFonts w:cs="Times New Roman"/>
+          <w:sz w:val="22"/>
+          <w:szCs w:val="46"/>
+          <w:lang w:val="en-GB" w:eastAsia="en-GB"/>
+        </w:rPr>
+        <w:t xml:space="preserve"> and BMW rely on Azure's services. Based on the collected data, it can be deduced that the use of .NET and Azure is a </w:t>
+      </w:r>
+      <w:r>
+        <w:rPr>
+          <w:rFonts w:cs="Times New Roman"/>
+          <w:sz w:val="22"/>
+          <w:szCs w:val="46"/>
+          <w:lang w:val="en-GB" w:eastAsia="en-GB"/>
+        </w:rPr>
+        <w:t>favourable</w:t>
+      </w:r>
+      <w:r>
+        <w:rPr>
+          <w:rFonts w:cs="Times New Roman"/>
+          <w:sz w:val="22"/>
+          <w:szCs w:val="46"/>
+          <w:lang w:val="en-GB" w:eastAsia="en-GB"/>
+        </w:rPr>
+        <w:t xml:space="preserve"> choice for performing a thorough analysis of the implementation of DDD.</w:t>
+      </w:r>
+    </w:p>
+    <w:p>
+      <w:pPr>
+        <w:pStyle w:val="ICESTTitle"/>
+        <w:tabs>
+          <w:tab w:val="left" w:pos="500"/>
+        </w:tabs>
+        <w:ind w:firstLine="284"/>
+        <w:jc w:val="both"/>
+        <w:rPr>
+          <w:rFonts w:cs="Times New Roman"/>
+          <w:sz w:val="22"/>
+          <w:szCs w:val="46"/>
+          <w:lang w:val="en-GB" w:eastAsia="en-GB"/>
+        </w:rPr>
+      </w:pPr>
+    </w:p>
+    <w:p>
+      <w:pPr>
+        <w:pStyle w:val="ICESTTitle"/>
+        <w:tabs>
+          <w:tab w:val="left" w:pos="500"/>
+        </w:tabs>
+        <w:ind w:firstLine="142"/>
+        <w:jc w:val="both"/>
+        <w:rPr>
+          <w:b/>
+          <w:bCs/>
+          <w:i/>
+          <w:iCs/>
+          <w:sz w:val="22"/>
+        </w:rPr>
+      </w:pPr>
+      <w:r>
+        <w:rPr>
+          <w:rFonts w:cs="Times New Roman"/>
+          <w:b/>
+          <w:bCs/>
+          <w:i/>
+          <w:iCs/>
+          <w:sz w:val="22"/>
+          <w:szCs w:val="46"/>
+          <w:lang w:val="en-GB" w:eastAsia="en-GB"/>
+        </w:rPr>
+        <w:t>2</w:t>
+      </w:r>
+      <w:r>
+        <w:rPr>
+          <w:rFonts w:cs="Times New Roman"/>
+          <w:b/>
+          <w:bCs/>
+          <w:i/>
+          <w:iCs/>
+          <w:sz w:val="22"/>
+          <w:szCs w:val="46"/>
+          <w:lang w:val="en-GB" w:eastAsia="en-GB"/>
+        </w:rPr>
+        <w:t>.</w:t>
+      </w:r>
+      <w:r>
+        <w:rPr>
+          <w:rFonts w:cs="Times New Roman"/>
+          <w:b/>
+          <w:bCs/>
+          <w:i/>
+          <w:iCs/>
+          <w:sz w:val="22"/>
+          <w:szCs w:val="46"/>
+          <w:lang w:val="en-GB" w:eastAsia="en-GB"/>
+        </w:rPr>
+        <w:t>2</w:t>
+      </w:r>
+      <w:r>
+        <w:rPr>
+          <w:rFonts w:cs="Times New Roman"/>
+          <w:b/>
+          <w:bCs/>
+          <w:i/>
+          <w:iCs/>
+          <w:sz w:val="22"/>
+          <w:szCs w:val="46"/>
+          <w:lang w:val="en-GB" w:eastAsia="en-GB"/>
+        </w:rPr>
+        <w:t xml:space="preserve">. </w:t>
+      </w:r>
+      <w:r>
+        <w:rPr>
+          <w:b/>
+          <w:bCs/>
+          <w:i/>
+          <w:iCs/>
+          <w:sz w:val="22"/>
+        </w:rPr>
+        <w:t>Case Selection &amp; Data Collection</w:t>
+      </w:r>
+    </w:p>
+    <w:p>
+      <w:pPr>
+        <w:pStyle w:val="ICESTTitle"/>
+        <w:tabs>
+          <w:tab w:val="left" w:pos="500"/>
+        </w:tabs>
+        <w:ind w:firstLine="142"/>
+        <w:jc w:val="both"/>
+        <w:rPr>
+          <w:rFonts w:cs="Times New Roman"/>
+          <w:sz w:val="22"/>
+        </w:rPr>
+      </w:pPr>
+    </w:p>
+    <w:p>
+      <w:pPr>
+        <w:rPr>
+          <w:rFonts w:ascii="Times New Roman" w:hAnsi="Times New Roman"/>
+        </w:rPr>
+      </w:pPr>
+      <w:r>
+        <w:rPr>
+          <w:rFonts w:ascii="Times New Roman" w:hAnsi="Times New Roman"/>
+        </w:rPr>
+        <w:t>The process of case selection and data collection plays an integral role in establishing the empirical foundation of this research. This study is motivated by multiple cases, specifically drawing on Microsoft reference applications „</w:t>
+      </w:r>
+      <w:r>
+        <w:rPr>
+          <w:rFonts w:ascii="Times New Roman" w:hAnsi="Times New Roman"/>
+          <w:highlight w:val="yellow"/>
+        </w:rPr>
+        <w:t>eShopOnContainers</w:t>
+      </w:r>
+      <w:r>
+        <w:rPr>
+          <w:rFonts w:ascii="Times New Roman" w:hAnsi="Times New Roman"/>
+        </w:rPr>
+        <w:t>“ [] and „eShopOnAzure“ []. The emphasis on functionalities related to order administration serves as a framework for streamlining the more complex aspects of enterprise-level systems. Below, we present three relevant demonstrations for these systems.</w:t>
+      </w:r>
+    </w:p>
+    <w:p>
+      <w:pPr>
+        <w:pStyle w:val="ICESTAbstract"/>
+        <w:rPr>
+          <w:b w:val="0"/>
+          <w:sz w:val="20"/>
+          <w:lang w:val="en-US" w:eastAsia="tr-TR"/>
+        </w:rPr>
+      </w:pPr>
+      <w:r>
+        <w:rPr>
           <w:sz w:val="22"/>
           <w:szCs w:val="46"/>
           <w:lang w:eastAsia="en-GB"/>
         </w:rPr>
-      </w:pPr>
-      <w:r>
-        <w:rPr>
-          <w:rFonts w:cs="Times New Roman"/>
-          <w:sz w:val="22"/>
-          <w:szCs w:val="46"/>
-          <w:lang w:val="en-GB" w:eastAsia="en-GB"/>
-        </w:rPr>
-        <w:t>how your research was conducted as well as to</w:t>
+        <w:t xml:space="preserve"> </w:t>
+      </w:r>
+      <w:r>
+        <w:rPr>
+          <w:sz w:val="22"/>
+          <w:szCs w:val="46"/>
+          <w:lang w:eastAsia="en-GB"/>
+        </w:rPr>
+        <w:t xml:space="preserve"> </w:t>
+      </w:r>
+      <w:r>
+        <w:rPr>
+          <w:b w:val="0"/>
+          <w:i/>
+          <w:sz w:val="20"/>
+          <w:lang w:val="en-US" w:eastAsia="tr-TR"/>
+        </w:rPr>
+        <w:t xml:space="preserve">Table </w:t>
+      </w:r>
+      <w:r>
+        <w:rPr>
+          <w:b w:val="0"/>
+          <w:i/>
+          <w:sz w:val="20"/>
+          <w:lang w:val="en-US" w:eastAsia="tr-TR"/>
+        </w:rPr>
+        <w:t>3</w:t>
+      </w:r>
+      <w:r>
+        <w:rPr>
+          <w:b w:val="0"/>
+          <w:i/>
+          <w:sz w:val="20"/>
+          <w:lang w:val="en-US" w:eastAsia="tr-TR"/>
+        </w:rPr>
+        <w:t xml:space="preserve">.  </w:t>
+      </w:r>
+      <w:r>
+        <w:rPr>
+          <w:b w:val="0"/>
+          <w:i/>
+          <w:sz w:val="20"/>
+          <w:highlight w:val="yellow"/>
+          <w:lang w:val="en-US" w:eastAsia="tr-TR"/>
+        </w:rPr>
+        <w:t>Page layout</w:t>
+      </w:r>
+      <w:r>
+        <w:rPr>
+          <w:b w:val="0"/>
+          <w:i/>
+          <w:sz w:val="20"/>
+          <w:lang w:val="en-US" w:eastAsia="tr-TR"/>
+        </w:rPr>
+        <w:t xml:space="preserve"> description</w:t>
+      </w:r>
+    </w:p>
+    <w:p>
+      <w:pPr>
+        <w:pStyle w:val="ICESTNormal"/>
+        <w:rPr>
+          <w:rFonts w:cs="Times New Roman"/>
+          <w:sz w:val="10"/>
+          <w:szCs w:val="20"/>
+          <w:lang w:val="en-GB" w:eastAsia="en-GB"/>
+        </w:rPr>
+      </w:pPr>
+    </w:p>
+    <w:tbl>
+      <w:tblPr>
+        <w:tblW w:w="0" w:type="auto"/>
+        <w:jc w:val="center"/>
+        <w:tblBorders>
+          <w:top w:val="double" w:sz="4" w:space="0" w:color="auto"/>
+          <w:left w:val="double" w:sz="4" w:space="0" w:color="auto"/>
+          <w:bottom w:val="double" w:sz="4" w:space="0" w:color="auto"/>
+          <w:right w:val="double" w:sz="4" w:space="0" w:color="auto"/>
+        </w:tblBorders>
+        <w:tblLook w:val="01E0" w:firstRow="1" w:lastRow="1" w:firstColumn="1" w:lastColumn="1" w:noHBand="0" w:noVBand="0"/>
+      </w:tblPr>
+      <w:tblGrid>
+        <w:gridCol w:w="861"/>
+        <w:gridCol w:w="1521"/>
+        <w:gridCol w:w="1360"/>
+      </w:tblGrid>
+      <w:tr>
+        <w:trPr>
+          <w:jc w:val="center"/>
+        </w:trPr>
+        <w:tc>
+          <w:tcPr>
+            <w:tcW w:w="861" w:type="dxa"/>
+          </w:tcPr>
+          <w:p>
+            <w:pPr>
+              <w:autoSpaceDE w:val="0"/>
+              <w:autoSpaceDN w:val="0"/>
+              <w:adjustRightInd w:val="0"/>
+              <w:spacing w:after="0"/>
+              <w:rPr>
+                <w:rFonts w:ascii="Times New Roman" w:hAnsi="Times New Roman"/>
+                <w:sz w:val="20"/>
+                <w:szCs w:val="20"/>
+                <w:lang w:val="en-GB" w:eastAsia="en-GB"/>
+              </w:rPr>
+            </w:pPr>
+            <w:r>
+              <w:rPr>
+                <w:rFonts w:ascii="Times New Roman" w:hAnsi="Times New Roman"/>
+                <w:sz w:val="20"/>
+                <w:szCs w:val="20"/>
+                <w:lang w:val="en-GB" w:eastAsia="en-GB"/>
+              </w:rPr>
+              <w:t>Case</w:t>
+            </w:r>
+          </w:p>
+        </w:tc>
+        <w:tc>
+          <w:tcPr>
+            <w:tcW w:w="1521" w:type="dxa"/>
+          </w:tcPr>
+          <w:p>
+            <w:pPr>
+              <w:autoSpaceDE w:val="0"/>
+              <w:autoSpaceDN w:val="0"/>
+              <w:adjustRightInd w:val="0"/>
+              <w:spacing w:after="0"/>
+              <w:rPr>
+                <w:rFonts w:ascii="Times New Roman" w:hAnsi="Times New Roman"/>
+                <w:sz w:val="20"/>
+                <w:szCs w:val="20"/>
+                <w:lang w:val="en-GB" w:eastAsia="en-GB"/>
+              </w:rPr>
+            </w:pPr>
+            <w:r>
+              <w:rPr>
+                <w:rFonts w:ascii="Times New Roman" w:hAnsi="Times New Roman"/>
+                <w:sz w:val="20"/>
+                <w:szCs w:val="20"/>
+                <w:lang w:val="en-GB" w:eastAsia="en-GB"/>
+              </w:rPr>
+              <w:t>S</w:t>
+            </w:r>
+            <w:r>
+              <w:rPr>
+                <w:rFonts w:ascii="Times New Roman" w:hAnsi="Times New Roman"/>
+                <w:sz w:val="20"/>
+                <w:szCs w:val="20"/>
+                <w:lang w:val="en-GB" w:eastAsia="en-GB"/>
+              </w:rPr>
+              <w:t>ystem</w:t>
+            </w:r>
+          </w:p>
+        </w:tc>
+        <w:tc>
+          <w:tcPr>
+            <w:tcW w:w="1150" w:type="dxa"/>
+          </w:tcPr>
+          <w:p>
+            <w:pPr>
+              <w:autoSpaceDE w:val="0"/>
+              <w:autoSpaceDN w:val="0"/>
+              <w:adjustRightInd w:val="0"/>
+              <w:spacing w:after="0"/>
+              <w:rPr>
+                <w:rFonts w:ascii="Times New Roman" w:hAnsi="Times New Roman"/>
+                <w:sz w:val="20"/>
+                <w:szCs w:val="20"/>
+                <w:lang w:val="en-GB" w:eastAsia="en-GB"/>
+              </w:rPr>
+            </w:pPr>
+            <w:r>
+              <w:rPr>
+                <w:rFonts w:ascii="Times New Roman" w:hAnsi="Times New Roman"/>
+                <w:sz w:val="20"/>
+                <w:szCs w:val="20"/>
+                <w:lang w:val="en-GB" w:eastAsia="en-GB"/>
+              </w:rPr>
+              <w:t>Description</w:t>
+            </w:r>
+          </w:p>
+        </w:tc>
+      </w:tr>
+      <w:tr>
+        <w:trPr>
+          <w:jc w:val="center"/>
+        </w:trPr>
+        <w:tc>
+          <w:tcPr>
+            <w:tcW w:w="861" w:type="dxa"/>
+          </w:tcPr>
+          <w:p>
+            <w:pPr>
+              <w:autoSpaceDE w:val="0"/>
+              <w:autoSpaceDN w:val="0"/>
+              <w:adjustRightInd w:val="0"/>
+              <w:spacing w:after="0"/>
+              <w:rPr>
+                <w:rFonts w:ascii="Times New Roman" w:hAnsi="Times New Roman"/>
+                <w:sz w:val="20"/>
+                <w:szCs w:val="20"/>
+                <w:lang w:val="en-GB" w:eastAsia="en-GB"/>
+              </w:rPr>
+            </w:pPr>
+            <w:r>
+              <w:rPr>
+                <w:rFonts w:ascii="Times New Roman" w:hAnsi="Times New Roman"/>
+                <w:sz w:val="20"/>
+                <w:szCs w:val="20"/>
+                <w:lang w:val="en-GB" w:eastAsia="en-GB"/>
+              </w:rPr>
+              <w:t>A</w:t>
+            </w:r>
+          </w:p>
+        </w:tc>
+        <w:tc>
+          <w:tcPr>
+            <w:tcW w:w="1521" w:type="dxa"/>
+          </w:tcPr>
+          <w:p>
+            <w:pPr>
+              <w:autoSpaceDE w:val="0"/>
+              <w:autoSpaceDN w:val="0"/>
+              <w:adjustRightInd w:val="0"/>
+              <w:spacing w:after="0"/>
+              <w:rPr>
+                <w:rFonts w:ascii="Times New Roman" w:hAnsi="Times New Roman"/>
+                <w:sz w:val="20"/>
+                <w:szCs w:val="20"/>
+                <w:lang w:val="en-GB" w:eastAsia="en-GB"/>
+              </w:rPr>
+            </w:pPr>
+            <w:r>
+              <w:rPr>
+                <w:rFonts w:ascii="Times New Roman" w:hAnsi="Times New Roman"/>
+                <w:sz w:val="20"/>
+                <w:szCs w:val="20"/>
+              </w:rPr>
+              <w:t xml:space="preserve">Order </w:t>
+            </w:r>
+            <w:r>
+              <w:rPr>
+                <w:rFonts w:ascii="Times New Roman" w:hAnsi="Times New Roman"/>
+                <w:sz w:val="20"/>
+                <w:szCs w:val="20"/>
+              </w:rPr>
+              <w:t>Management</w:t>
+            </w:r>
+          </w:p>
+        </w:tc>
+        <w:tc>
+          <w:tcPr>
+            <w:tcW w:w="1150" w:type="dxa"/>
+          </w:tcPr>
+          <w:p>
+            <w:pPr>
+              <w:autoSpaceDE w:val="0"/>
+              <w:autoSpaceDN w:val="0"/>
+              <w:adjustRightInd w:val="0"/>
+              <w:spacing w:after="0"/>
+              <w:rPr>
+                <w:rFonts w:ascii="Times New Roman" w:hAnsi="Times New Roman"/>
+                <w:sz w:val="20"/>
+                <w:szCs w:val="20"/>
+                <w:lang w:val="en-GB" w:eastAsia="en-GB"/>
+              </w:rPr>
+            </w:pPr>
+            <w:r>
+              <w:rPr>
+                <w:rFonts w:ascii="Times New Roman" w:hAnsi="Times New Roman"/>
+                <w:sz w:val="20"/>
+                <w:szCs w:val="20"/>
+              </w:rPr>
+              <w:t>A digital system that manages the lifecycle of an order.</w:t>
+            </w:r>
+          </w:p>
+        </w:tc>
+      </w:tr>
+      <w:tr>
+        <w:trPr>
+          <w:jc w:val="center"/>
+        </w:trPr>
+        <w:tc>
+          <w:tcPr>
+            <w:tcW w:w="861" w:type="dxa"/>
+          </w:tcPr>
+          <w:p>
+            <w:pPr>
+              <w:autoSpaceDE w:val="0"/>
+              <w:autoSpaceDN w:val="0"/>
+              <w:adjustRightInd w:val="0"/>
+              <w:spacing w:after="0"/>
+              <w:rPr>
+                <w:rFonts w:ascii="Times New Roman" w:hAnsi="Times New Roman"/>
+                <w:sz w:val="20"/>
+                <w:szCs w:val="20"/>
+                <w:lang w:val="en-GB" w:eastAsia="en-GB"/>
+              </w:rPr>
+            </w:pPr>
+            <w:r>
+              <w:rPr>
+                <w:rFonts w:ascii="Times New Roman" w:hAnsi="Times New Roman"/>
+                <w:sz w:val="20"/>
+                <w:szCs w:val="20"/>
+                <w:lang w:val="en-GB" w:eastAsia="en-GB"/>
+              </w:rPr>
+              <w:t>B</w:t>
+            </w:r>
+          </w:p>
+        </w:tc>
+        <w:tc>
+          <w:tcPr>
+            <w:tcW w:w="1521" w:type="dxa"/>
+          </w:tcPr>
+          <w:p>
+            <w:pPr>
+              <w:autoSpaceDE w:val="0"/>
+              <w:autoSpaceDN w:val="0"/>
+              <w:adjustRightInd w:val="0"/>
+              <w:spacing w:after="0"/>
+              <w:rPr>
+                <w:rFonts w:ascii="Times New Roman" w:hAnsi="Times New Roman"/>
+                <w:sz w:val="20"/>
+                <w:szCs w:val="20"/>
+                <w:lang w:val="en-GB" w:eastAsia="en-GB"/>
+              </w:rPr>
+            </w:pPr>
+            <w:r>
+              <w:rPr>
+                <w:rFonts w:ascii="Times New Roman" w:hAnsi="Times New Roman"/>
+                <w:sz w:val="20"/>
+                <w:szCs w:val="20"/>
+              </w:rPr>
+              <w:t>E-Commerse</w:t>
+            </w:r>
+          </w:p>
+        </w:tc>
+        <w:tc>
+          <w:tcPr>
+            <w:tcW w:w="1150" w:type="dxa"/>
+          </w:tcPr>
+          <w:p>
+            <w:pPr>
+              <w:autoSpaceDE w:val="0"/>
+              <w:autoSpaceDN w:val="0"/>
+              <w:adjustRightInd w:val="0"/>
+              <w:spacing w:after="0"/>
+              <w:rPr>
+                <w:rFonts w:ascii="Times New Roman" w:hAnsi="Times New Roman"/>
+                <w:sz w:val="20"/>
+                <w:szCs w:val="20"/>
+                <w:lang w:val="en-GB" w:eastAsia="en-GB"/>
+              </w:rPr>
+            </w:pPr>
+            <w:r>
+              <w:rPr>
+                <w:rFonts w:ascii="Times New Roman" w:hAnsi="Times New Roman"/>
+                <w:sz w:val="20"/>
+                <w:szCs w:val="20"/>
+              </w:rPr>
+              <w:t>T</w:t>
+            </w:r>
+            <w:r>
+              <w:rPr>
+                <w:rFonts w:ascii="Times New Roman" w:hAnsi="Times New Roman"/>
+                <w:sz w:val="20"/>
+                <w:szCs w:val="20"/>
+              </w:rPr>
+              <w:t xml:space="preserve">echnological </w:t>
+            </w:r>
+            <w:r>
+              <w:rPr>
+                <w:rFonts w:ascii="Times New Roman" w:hAnsi="Times New Roman"/>
+                <w:sz w:val="20"/>
+                <w:szCs w:val="20"/>
+              </w:rPr>
+              <w:t xml:space="preserve">framework that facilitates the buying and selling of goods and services over the Internet. </w:t>
+            </w:r>
+          </w:p>
+        </w:tc>
+      </w:tr>
+      <w:tr>
+        <w:trPr>
+          <w:jc w:val="center"/>
+        </w:trPr>
+        <w:tc>
+          <w:tcPr>
+            <w:tcW w:w="861" w:type="dxa"/>
+          </w:tcPr>
+          <w:p>
+            <w:pPr>
+              <w:autoSpaceDE w:val="0"/>
+              <w:autoSpaceDN w:val="0"/>
+              <w:adjustRightInd w:val="0"/>
+              <w:spacing w:after="0"/>
+              <w:rPr>
+                <w:rFonts w:ascii="Times New Roman" w:hAnsi="Times New Roman"/>
+                <w:sz w:val="20"/>
+                <w:szCs w:val="20"/>
+                <w:lang w:val="en-GB" w:eastAsia="en-GB"/>
+              </w:rPr>
+            </w:pPr>
+            <w:r>
+              <w:rPr>
+                <w:rFonts w:ascii="Times New Roman" w:hAnsi="Times New Roman"/>
+                <w:sz w:val="20"/>
+                <w:szCs w:val="20"/>
+                <w:lang w:val="en-GB" w:eastAsia="en-GB"/>
+              </w:rPr>
+              <w:t>C</w:t>
+            </w:r>
+          </w:p>
+        </w:tc>
+        <w:tc>
+          <w:tcPr>
+            <w:tcW w:w="1521" w:type="dxa"/>
+          </w:tcPr>
+          <w:p>
+            <w:pPr>
+              <w:autoSpaceDE w:val="0"/>
+              <w:autoSpaceDN w:val="0"/>
+              <w:adjustRightInd w:val="0"/>
+              <w:spacing w:after="0"/>
+              <w:rPr>
+                <w:rFonts w:ascii="Times New Roman" w:hAnsi="Times New Roman"/>
+                <w:sz w:val="20"/>
+                <w:szCs w:val="20"/>
+                <w:lang w:val="en-GB" w:eastAsia="en-GB"/>
+              </w:rPr>
+            </w:pPr>
+            <w:r>
+              <w:rPr>
+                <w:rFonts w:ascii="Times New Roman" w:hAnsi="Times New Roman"/>
+                <w:sz w:val="20"/>
+                <w:szCs w:val="20"/>
+              </w:rPr>
+              <w:t xml:space="preserve">Supply Chain </w:t>
+            </w:r>
+            <w:r>
+              <w:rPr>
+                <w:rFonts w:ascii="Times New Roman" w:hAnsi="Times New Roman"/>
+                <w:sz w:val="20"/>
+                <w:szCs w:val="20"/>
+              </w:rPr>
+              <w:t>Management</w:t>
+            </w:r>
+          </w:p>
+        </w:tc>
+        <w:tc>
+          <w:tcPr>
+            <w:tcW w:w="1150" w:type="dxa"/>
+          </w:tcPr>
+          <w:p>
+            <w:pPr>
+              <w:autoSpaceDE w:val="0"/>
+              <w:autoSpaceDN w:val="0"/>
+              <w:adjustRightInd w:val="0"/>
+              <w:spacing w:after="0"/>
+              <w:rPr>
+                <w:rFonts w:ascii="Times New Roman" w:hAnsi="Times New Roman"/>
+                <w:sz w:val="20"/>
+                <w:szCs w:val="20"/>
+                <w:lang w:val="en-GB" w:eastAsia="en-GB"/>
+              </w:rPr>
+            </w:pPr>
+            <w:r>
+              <w:rPr>
+                <w:rFonts w:ascii="Times New Roman" w:hAnsi="Times New Roman"/>
+                <w:sz w:val="20"/>
+                <w:szCs w:val="20"/>
+              </w:rPr>
+              <w:t>Software platforms for real-time visibility, ensuring efficient flow of goods, information, and finances.</w:t>
+            </w:r>
+          </w:p>
+        </w:tc>
+      </w:tr>
+    </w:tbl>
+    <w:p>
+      <w:pPr>
+        <w:pStyle w:val="ICESTTitle"/>
+        <w:tabs>
+          <w:tab w:val="left" w:pos="500"/>
+        </w:tabs>
+        <w:ind w:firstLine="284"/>
+        <w:jc w:val="both"/>
+        <w:rPr>
+          <w:rFonts w:cs="Times New Roman"/>
+          <w:sz w:val="22"/>
+          <w:szCs w:val="46"/>
+          <w:lang w:val="en-GB" w:eastAsia="en-GB"/>
+        </w:rPr>
+      </w:pPr>
+    </w:p>
+    <w:p>
+      <w:pPr>
+        <w:pStyle w:val="ICESTTitle"/>
+        <w:tabs>
+          <w:tab w:val="left" w:pos="500"/>
+        </w:tabs>
+        <w:ind w:firstLine="284"/>
+        <w:jc w:val="both"/>
+        <w:rPr>
+          <w:rFonts w:cs="Times New Roman"/>
+          <w:sz w:val="22"/>
+          <w:szCs w:val="46"/>
+          <w:lang w:val="en-GB" w:eastAsia="en-GB"/>
+        </w:rPr>
+      </w:pPr>
+      <w:r>
+        <w:rPr>
+          <w:rFonts w:cs="Times New Roman"/>
+          <w:sz w:val="22"/>
+          <w:szCs w:val="46"/>
+          <w:lang w:val="en-GB" w:eastAsia="en-GB"/>
+        </w:rPr>
+        <w:t>The process of data collection aligns with the functional and non-functional requirements identified through a literature review of existing academic research. This case study primarily emphasizes a analysis of the implementation procedures related to the registration of order records and the subsequent modifications made by end users.</w:t>
+      </w:r>
+    </w:p>
+    <w:p>
+      <w:pPr>
+        <w:pStyle w:val="ICESTTitle"/>
+        <w:tabs>
+          <w:tab w:val="left" w:pos="500"/>
+        </w:tabs>
+        <w:ind w:firstLine="284"/>
+        <w:jc w:val="both"/>
+        <w:rPr>
+          <w:rFonts w:cs="Times New Roman"/>
+          <w:sz w:val="22"/>
+          <w:szCs w:val="46"/>
+          <w:lang w:val="en-GB" w:eastAsia="en-GB"/>
+        </w:rPr>
+      </w:pPr>
+    </w:p>
+    <w:p>
+      <w:pPr>
+        <w:pStyle w:val="ICESTTitle"/>
+        <w:tabs>
+          <w:tab w:val="left" w:pos="500"/>
+        </w:tabs>
+        <w:ind w:firstLine="142"/>
+        <w:jc w:val="both"/>
+        <w:rPr>
+          <w:b/>
+          <w:bCs/>
+          <w:i/>
+          <w:iCs/>
+          <w:sz w:val="22"/>
+        </w:rPr>
+      </w:pPr>
+      <w:r>
+        <w:rPr>
+          <w:rFonts w:cs="Times New Roman"/>
+          <w:b/>
+          <w:bCs/>
+          <w:i/>
+          <w:iCs/>
+          <w:sz w:val="22"/>
+          <w:szCs w:val="46"/>
+          <w:lang w:val="en-GB" w:eastAsia="en-GB"/>
+        </w:rPr>
+        <w:t>2.</w:t>
+      </w:r>
+      <w:r>
+        <w:rPr>
+          <w:rFonts w:cs="Times New Roman"/>
+          <w:b/>
+          <w:bCs/>
+          <w:i/>
+          <w:iCs/>
+          <w:sz w:val="22"/>
+          <w:szCs w:val="46"/>
+          <w:lang w:val="en-GB" w:eastAsia="en-GB"/>
+        </w:rPr>
+        <w:t>3</w:t>
+      </w:r>
+      <w:r>
+        <w:rPr>
+          <w:rFonts w:cs="Times New Roman"/>
+          <w:b/>
+          <w:bCs/>
+          <w:i/>
+          <w:iCs/>
+          <w:sz w:val="22"/>
+          <w:szCs w:val="46"/>
+          <w:lang w:val="en-GB" w:eastAsia="en-GB"/>
+        </w:rPr>
+        <w:t xml:space="preserve">. </w:t>
+      </w:r>
+      <w:r>
+        <w:rPr>
+          <w:b/>
+          <w:bCs/>
+          <w:i/>
+          <w:iCs/>
+          <w:sz w:val="22"/>
+        </w:rPr>
+        <w:t>C</w:t>
+      </w:r>
+      <w:r>
+        <w:rPr>
+          <w:b/>
+          <w:bCs/>
+          <w:i/>
+          <w:iCs/>
+          <w:sz w:val="22"/>
+        </w:rPr>
+        <w:t>onceptual framework</w:t>
+      </w:r>
+    </w:p>
+    <w:p>
+      <w:pPr>
+        <w:pStyle w:val="ICESTTitle"/>
+        <w:tabs>
+          <w:tab w:val="left" w:pos="500"/>
+        </w:tabs>
+        <w:ind w:firstLine="284"/>
+        <w:jc w:val="both"/>
+        <w:rPr>
+          <w:rFonts w:cs="Times New Roman"/>
+          <w:sz w:val="22"/>
+          <w:szCs w:val="46"/>
+          <w:lang w:val="en-GB" w:eastAsia="en-GB"/>
+        </w:rPr>
+      </w:pPr>
+    </w:p>
+    <w:p>
+      <w:pPr>
+        <w:pStyle w:val="ICESTTitle"/>
+        <w:tabs>
+          <w:tab w:val="left" w:pos="500"/>
+        </w:tabs>
+        <w:ind w:firstLine="284"/>
+        <w:jc w:val="both"/>
+        <w:rPr>
+          <w:sz w:val="22"/>
+          <w:szCs w:val="46"/>
+          <w:lang w:eastAsia="en-GB"/>
+        </w:rPr>
+      </w:pPr>
+      <w:r>
+        <w:rPr>
+          <w:rFonts w:cs="Times New Roman"/>
+          <w:sz w:val="22"/>
+          <w:szCs w:val="46"/>
+          <w:lang w:val="en-GB" w:eastAsia="en-GB"/>
+        </w:rPr>
+        <w:t>as well as to</w:t>
       </w:r>
       <w:r>
         <w:rPr>
@@ -4276,7 +5621,6 @@
           <w:sz w:val="20"/>
           <w:lang w:val="en-US" w:eastAsia="tr-TR"/>
         </w:rPr>
-        <w:lastRenderedPageBreak/>
         <w:t>Table 1.  Page layout description</w:t>
       </w:r>
     </w:p>
@@ -6565,7 +7909,14 @@
           <w:rFonts w:cs="Times New Roman"/>
           <w:sz w:val="22"/>
         </w:rPr>
-        <w:t>, centered, and in line with the text (</w:t>
+        <w:t xml:space="preserve">, centered, and in </w:t>
+      </w:r>
+      <w:r>
+        <w:rPr>
+          <w:rFonts w:cs="Times New Roman"/>
+          <w:sz w:val="22"/>
+        </w:rPr>
+        <w:t>line with the text (</w:t>
       </w:r>
       <w:r>
         <w:rPr>
@@ -6783,7 +8134,7 @@
                     </pic:cNvPicPr>
                   </pic:nvPicPr>
                   <pic:blipFill>
-                    <a:blip r:embed="rId11"/>
+                    <a:blip r:embed="rId12"/>
                     <a:srcRect/>
                     <a:stretch>
                       <a:fillRect/>
@@ -7402,7 +8753,11 @@
         <w:t xml:space="preserve"> </w:t>
       </w:r>
       <w:r>
-        <w:t>Titles and text of sections references and acknowledgements should be formatted with 10 – point font, yet text in acknowledgements section should be in italic font.</w:t>
+        <w:t xml:space="preserve">Titles and text of sections references and </w:t>
+      </w:r>
+      <w:r>
+        <w:lastRenderedPageBreak/>
+        <w:t>acknowledgements should be formatted with 10 – point font, yet text in acknowledgements section should be in italic font.</w:t>
       </w:r>
       <w:r>
         <w:t xml:space="preserve"> </w:t>
@@ -7830,7 +9185,7 @@
           <w:szCs w:val="20"/>
         </w:rPr>
       </w:pPr>
-      <w:hyperlink r:id="rId12" w:tgtFrame="_blank" w:history="1">
+      <w:hyperlink r:id="rId13" w:tgtFrame="_blank" w:history="1">
         <w:r>
           <w:rPr>
             <w:rStyle w:val="Hyperlink"/>
@@ -7888,7 +9243,7 @@
           <w:szCs w:val="20"/>
         </w:rPr>
       </w:pPr>
-      <w:hyperlink r:id="rId13" w:history="1">
+      <w:hyperlink r:id="rId14" w:history="1">
         <w:r>
           <w:rPr>
             <w:rStyle w:val="Hyperlink"/>
@@ -8896,7 +10251,7 @@
   <w:style w:type="paragraph" w:default="1" w:styleId="Normal">
     <w:name w:val="Normal"/>
     <w:qFormat/>
-    <w:rsid w:val="001B77E3"/>
+    <w:rsid w:val="001C152D"/>
     <w:pPr>
       <w:spacing w:after="200" w:line="276" w:lineRule="auto"/>
     </w:pPr>

</xml_diff>